<commit_message>
added git repository to word doc
</commit_message>
<xml_diff>
--- a/Week 4 Coding Assignment.docx
+++ b/Week 4 Coding Assignment.docx
@@ -598,6 +598,7 @@
         <w:t xml:space="preserve">ids using an enhanced for loop. Inside the enhanced for loop use </w:t>
       </w:r>
       <w:proofErr w:type="spellStart"/>
+      <w:proofErr w:type="gramStart"/>
       <w:r>
         <w:rPr>
           <w:b/>
@@ -611,7 +612,15 @@
           <w:b/>
           <w:szCs w:val="24"/>
         </w:rPr>
-        <w:t>()</w:t>
+        <w:t>(</w:t>
+      </w:r>
+      <w:proofErr w:type="gramEnd"/>
+      <w:r>
+        <w:rPr>
+          <w:b/>
+          <w:szCs w:val="24"/>
+        </w:rPr>
+        <w:t>)</w:t>
       </w:r>
       <w:r>
         <w:rPr>
@@ -813,7 +822,21 @@
         <w:rPr>
           <w:szCs w:val="24"/>
         </w:rPr>
-        <w:t xml:space="preserve">Iterate over the ids HashSet and append each id, followed by a dash “-“ to </w:t>
+        <w:t>Iterate over the ids HashSet and append each id, followed by a dash “</w:t>
+      </w:r>
+      <w:proofErr w:type="gramStart"/>
+      <w:r>
+        <w:rPr>
+          <w:szCs w:val="24"/>
+        </w:rPr>
+        <w:t>-“ to</w:t>
+      </w:r>
+      <w:proofErr w:type="gramEnd"/>
+      <w:r>
+        <w:rPr>
+          <w:szCs w:val="24"/>
+        </w:rPr>
+        <w:t xml:space="preserve"> </w:t>
       </w:r>
       <w:proofErr w:type="spellStart"/>
       <w:r>
@@ -946,7 +969,21 @@
         <w:rPr>
           <w:szCs w:val="24"/>
         </w:rPr>
-        <w:t xml:space="preserve"> and append each name, followed by a space “ “ to the </w:t>
+        <w:t xml:space="preserve"> and append each name, followed by a space </w:t>
+      </w:r>
+      <w:proofErr w:type="gramStart"/>
+      <w:r>
+        <w:rPr>
+          <w:szCs w:val="24"/>
+        </w:rPr>
+        <w:t>“ “</w:t>
+      </w:r>
+      <w:proofErr w:type="gramEnd"/>
+      <w:r>
+        <w:rPr>
+          <w:szCs w:val="24"/>
+        </w:rPr>
+        <w:t xml:space="preserve"> to the </w:t>
       </w:r>
       <w:proofErr w:type="spellStart"/>
       <w:r>
@@ -1194,6 +1231,21 @@
           <w:szCs w:val="24"/>
         </w:rPr>
         <w:t>URL to GitHub Repository:</w:t>
+      </w:r>
+    </w:p>
+    <w:p>
+      <w:pPr>
+        <w:rPr>
+          <w:bCs/>
+          <w:szCs w:val="24"/>
+        </w:rPr>
+      </w:pPr>
+      <w:r>
+        <w:rPr>
+          <w:bCs/>
+          <w:szCs w:val="24"/>
+        </w:rPr>
+        <w:t>https://github.com/lrod8/ProjectWeek4</w:t>
       </w:r>
     </w:p>
     <w:sectPr>

</xml_diff>